<commit_message>
mainly change chaining hashtable
</commit_message>
<xml_diff>
--- a/202118010428_CHC5223_CW1_Report.docx
+++ b/202118010428_CHC5223_CW1_Report.docx
@@ -34,26 +34,15 @@
         <w:widowControl/>
         <w:spacing w:before="100" w:beforeAutospacing="1" w:after="100" w:afterAutospacing="1"/>
         <w:jc w:val="left"/>
-        <w:outlineLvl w:val="3"/>
-        <w:rPr>
-          <w:rFonts w:ascii="Arial" w:eastAsia="宋体" w:hAnsi="Arial" w:cs="Arial"/>
-          <w:b/>
-          <w:bCs/>
-          <w:kern w:val="0"/>
-          <w:sz w:val="24"/>
-          <w:szCs w:val="24"/>
-        </w:rPr>
-      </w:pPr>
-      <w:r>
-        <w:rPr>
-          <w:rFonts w:ascii="Arial" w:eastAsia="宋体" w:hAnsi="Arial" w:cs="Arial"/>
-          <w:b/>
-          <w:bCs/>
-          <w:kern w:val="0"/>
-          <w:sz w:val="24"/>
-          <w:szCs w:val="24"/>
-        </w:rPr>
-        <w:t>Introduction</w:t>
+        <w:rPr>
+          <w:noProof/>
+        </w:rPr>
+      </w:pPr>
+      <w:r>
+        <w:rPr>
+          <w:noProof/>
+        </w:rPr>
+        <w:t>Test</w:t>
       </w:r>
     </w:p>
     <w:p>
@@ -62,40 +51,1087 @@
         <w:spacing w:before="100" w:beforeAutospacing="1" w:after="100" w:afterAutospacing="1"/>
         <w:jc w:val="left"/>
         <w:rPr>
-          <w:rFonts w:ascii="Arial" w:eastAsia="宋体" w:hAnsi="Arial" w:cs="Arial"/>
-          <w:kern w:val="0"/>
-          <w:sz w:val="24"/>
-          <w:szCs w:val="24"/>
-        </w:rPr>
-      </w:pPr>
-      <w:r>
-        <w:rPr>
-          <w:rFonts w:ascii="Arial" w:eastAsia="宋体" w:hAnsi="Arial" w:cs="Arial"/>
-          <w:kern w:val="0"/>
-          <w:sz w:val="24"/>
-          <w:szCs w:val="24"/>
-        </w:rPr>
-        <w:t xml:space="preserve">This report contrasts and analyzes two hash table implementations based on the same set of test cases: </w:t>
-      </w:r>
-      <w:proofErr w:type="gramStart"/>
-      <w:r>
-        <w:rPr>
-          <w:rFonts w:ascii="Arial" w:eastAsia="宋体" w:hAnsi="Arial" w:cs="Arial"/>
-          <w:kern w:val="0"/>
-          <w:sz w:val="24"/>
-          <w:szCs w:val="24"/>
-        </w:rPr>
-        <w:t>a</w:t>
-      </w:r>
-      <w:proofErr w:type="gramEnd"/>
-      <w:r>
-        <w:rPr>
-          <w:rFonts w:ascii="Arial" w:eastAsia="宋体" w:hAnsi="Arial" w:cs="Arial"/>
-          <w:kern w:val="0"/>
-          <w:sz w:val="24"/>
-          <w:szCs w:val="24"/>
-        </w:rPr>
-        <w:t xml:space="preserve"> Linear Probing Hash Table and a Chaining Hash Table. Both tables are designed to handle string-type keys and are tested with a small capacity to induce collisions.</w:t>
+          <w:noProof/>
+        </w:rPr>
+      </w:pPr>
+      <w:r>
+        <w:rPr>
+          <w:noProof/>
+        </w:rPr>
+        <w:drawing>
+          <wp:anchor distT="0" distB="0" distL="114300" distR="114300" simplePos="0" relativeHeight="251660288" behindDoc="0" locked="0" layoutInCell="1" allowOverlap="1" wp14:anchorId="64DA735C" wp14:editId="2B886A90">
+            <wp:simplePos x="0" y="0"/>
+            <wp:positionH relativeFrom="column">
+              <wp:posOffset>2573324</wp:posOffset>
+            </wp:positionH>
+            <wp:positionV relativeFrom="paragraph">
+              <wp:posOffset>53950</wp:posOffset>
+            </wp:positionV>
+            <wp:extent cx="2768571" cy="5683910"/>
+            <wp:effectExtent l="0" t="0" r="0" b="0"/>
+            <wp:wrapNone/>
+            <wp:docPr id="18" name="图片 18"/>
+            <wp:cNvGraphicFramePr>
+              <a:graphicFrameLocks xmlns:a="http://schemas.openxmlformats.org/drawingml/2006/main" noChangeAspect="1"/>
+            </wp:cNvGraphicFramePr>
+            <a:graphic xmlns:a="http://schemas.openxmlformats.org/drawingml/2006/main">
+              <a:graphicData uri="http://schemas.openxmlformats.org/drawingml/2006/picture">
+                <pic:pic xmlns:pic="http://schemas.openxmlformats.org/drawingml/2006/picture">
+                  <pic:nvPicPr>
+                    <pic:cNvPr id="1" name=""/>
+                    <pic:cNvPicPr/>
+                  </pic:nvPicPr>
+                  <pic:blipFill>
+                    <a:blip r:embed="rId5">
+                      <a:extLst>
+                        <a:ext uri="{28A0092B-C50C-407E-A947-70E740481C1C}">
+                          <a14:useLocalDpi xmlns:a14="http://schemas.microsoft.com/office/drawing/2010/main" val="0"/>
+                        </a:ext>
+                      </a:extLst>
+                    </a:blip>
+                    <a:stretch>
+                      <a:fillRect/>
+                    </a:stretch>
+                  </pic:blipFill>
+                  <pic:spPr>
+                    <a:xfrm>
+                      <a:off x="0" y="0"/>
+                      <a:ext cx="2768571" cy="5683910"/>
+                    </a:xfrm>
+                    <a:prstGeom prst="rect">
+                      <a:avLst/>
+                    </a:prstGeom>
+                  </pic:spPr>
+                </pic:pic>
+              </a:graphicData>
+            </a:graphic>
+          </wp:anchor>
+        </w:drawing>
+      </w:r>
+      <w:r>
+        <w:rPr>
+          <w:noProof/>
+        </w:rPr>
+        <w:drawing>
+          <wp:inline distT="0" distB="0" distL="0" distR="0" wp14:anchorId="62EC7C96" wp14:editId="25747C0E">
+            <wp:extent cx="2565372" cy="5727801"/>
+            <wp:effectExtent l="0" t="0" r="6985" b="6350"/>
+            <wp:docPr id="17" name="图片 17"/>
+            <wp:cNvGraphicFramePr>
+              <a:graphicFrameLocks xmlns:a="http://schemas.openxmlformats.org/drawingml/2006/main" noChangeAspect="1"/>
+            </wp:cNvGraphicFramePr>
+            <a:graphic xmlns:a="http://schemas.openxmlformats.org/drawingml/2006/main">
+              <a:graphicData uri="http://schemas.openxmlformats.org/drawingml/2006/picture">
+                <pic:pic xmlns:pic="http://schemas.openxmlformats.org/drawingml/2006/picture">
+                  <pic:nvPicPr>
+                    <pic:cNvPr id="1" name=""/>
+                    <pic:cNvPicPr/>
+                  </pic:nvPicPr>
+                  <pic:blipFill>
+                    <a:blip r:embed="rId6"/>
+                    <a:stretch>
+                      <a:fillRect/>
+                    </a:stretch>
+                  </pic:blipFill>
+                  <pic:spPr>
+                    <a:xfrm>
+                      <a:off x="0" y="0"/>
+                      <a:ext cx="2576702" cy="5753097"/>
+                    </a:xfrm>
+                    <a:prstGeom prst="rect">
+                      <a:avLst/>
+                    </a:prstGeom>
+                  </pic:spPr>
+                </pic:pic>
+              </a:graphicData>
+            </a:graphic>
+          </wp:inline>
+        </w:drawing>
+      </w:r>
+      <w:r>
+        <w:rPr>
+          <w:noProof/>
+        </w:rPr>
+        <w:t xml:space="preserve"> </w:t>
+      </w:r>
+    </w:p>
+    <w:p>
+      <w:pPr>
+        <w:widowControl/>
+        <w:spacing w:before="100" w:beforeAutospacing="1" w:after="100" w:afterAutospacing="1"/>
+        <w:jc w:val="left"/>
+        <w:rPr>
+          <w:rFonts w:hint="eastAsia"/>
+          <w:noProof/>
+        </w:rPr>
+      </w:pPr>
+      <w:r>
+        <w:rPr>
+          <w:noProof/>
+        </w:rPr>
+        <w:lastRenderedPageBreak/>
+        <w:drawing>
+          <wp:inline distT="0" distB="0" distL="0" distR="0" wp14:anchorId="25C635EB" wp14:editId="400F459F">
+            <wp:extent cx="2809037" cy="5193178"/>
+            <wp:effectExtent l="0" t="0" r="0" b="7620"/>
+            <wp:docPr id="19" name="图片 19"/>
+            <wp:cNvGraphicFramePr>
+              <a:graphicFrameLocks xmlns:a="http://schemas.openxmlformats.org/drawingml/2006/main" noChangeAspect="1"/>
+            </wp:cNvGraphicFramePr>
+            <a:graphic xmlns:a="http://schemas.openxmlformats.org/drawingml/2006/main">
+              <a:graphicData uri="http://schemas.openxmlformats.org/drawingml/2006/picture">
+                <pic:pic xmlns:pic="http://schemas.openxmlformats.org/drawingml/2006/picture">
+                  <pic:nvPicPr>
+                    <pic:cNvPr id="1" name=""/>
+                    <pic:cNvPicPr/>
+                  </pic:nvPicPr>
+                  <pic:blipFill>
+                    <a:blip r:embed="rId7"/>
+                    <a:stretch>
+                      <a:fillRect/>
+                    </a:stretch>
+                  </pic:blipFill>
+                  <pic:spPr>
+                    <a:xfrm>
+                      <a:off x="0" y="0"/>
+                      <a:ext cx="2895790" cy="5353562"/>
+                    </a:xfrm>
+                    <a:prstGeom prst="rect">
+                      <a:avLst/>
+                    </a:prstGeom>
+                  </pic:spPr>
+                </pic:pic>
+              </a:graphicData>
+            </a:graphic>
+          </wp:inline>
+        </w:drawing>
+      </w:r>
+      <w:r>
+        <w:rPr>
+          <w:noProof/>
+        </w:rPr>
+        <w:t xml:space="preserve"> </w:t>
+      </w:r>
+      <w:bookmarkStart w:id="0" w:name="_GoBack"/>
+      <w:bookmarkEnd w:id="0"/>
+      <w:r>
+        <w:rPr>
+          <w:noProof/>
+        </w:rPr>
+        <w:drawing>
+          <wp:inline distT="0" distB="0" distL="0" distR="0" wp14:anchorId="301CE32C" wp14:editId="433A8B7D">
+            <wp:extent cx="3240634" cy="3281397"/>
+            <wp:effectExtent l="0" t="0" r="0" b="0"/>
+            <wp:docPr id="24" name="图片 24"/>
+            <wp:cNvGraphicFramePr>
+              <a:graphicFrameLocks xmlns:a="http://schemas.openxmlformats.org/drawingml/2006/main" noChangeAspect="1"/>
+            </wp:cNvGraphicFramePr>
+            <a:graphic xmlns:a="http://schemas.openxmlformats.org/drawingml/2006/main">
+              <a:graphicData uri="http://schemas.openxmlformats.org/drawingml/2006/picture">
+                <pic:pic xmlns:pic="http://schemas.openxmlformats.org/drawingml/2006/picture">
+                  <pic:nvPicPr>
+                    <pic:cNvPr id="1" name=""/>
+                    <pic:cNvPicPr/>
+                  </pic:nvPicPr>
+                  <pic:blipFill>
+                    <a:blip r:embed="rId8"/>
+                    <a:stretch>
+                      <a:fillRect/>
+                    </a:stretch>
+                  </pic:blipFill>
+                  <pic:spPr>
+                    <a:xfrm>
+                      <a:off x="0" y="0"/>
+                      <a:ext cx="3256508" cy="3297471"/>
+                    </a:xfrm>
+                    <a:prstGeom prst="rect">
+                      <a:avLst/>
+                    </a:prstGeom>
+                  </pic:spPr>
+                </pic:pic>
+              </a:graphicData>
+            </a:graphic>
+          </wp:inline>
+        </w:drawing>
+      </w:r>
+    </w:p>
+    <w:p>
+      <w:pPr>
+        <w:widowControl/>
+        <w:spacing w:before="100" w:beforeAutospacing="1" w:after="100" w:afterAutospacing="1"/>
+        <w:jc w:val="left"/>
+        <w:rPr>
+          <w:noProof/>
+        </w:rPr>
+      </w:pPr>
+      <w:r>
+        <w:rPr>
+          <w:noProof/>
+        </w:rPr>
+        <w:lastRenderedPageBreak/>
+        <w:drawing>
+          <wp:inline distT="0" distB="0" distL="0" distR="0" wp14:anchorId="757ED306" wp14:editId="4B14A379">
+            <wp:extent cx="1498533" cy="6342278"/>
+            <wp:effectExtent l="0" t="0" r="6985" b="1905"/>
+            <wp:docPr id="25" name="图片 25"/>
+            <wp:cNvGraphicFramePr>
+              <a:graphicFrameLocks xmlns:a="http://schemas.openxmlformats.org/drawingml/2006/main" noChangeAspect="1"/>
+            </wp:cNvGraphicFramePr>
+            <a:graphic xmlns:a="http://schemas.openxmlformats.org/drawingml/2006/main">
+              <a:graphicData uri="http://schemas.openxmlformats.org/drawingml/2006/picture">
+                <pic:pic xmlns:pic="http://schemas.openxmlformats.org/drawingml/2006/picture">
+                  <pic:nvPicPr>
+                    <pic:cNvPr id="1" name=""/>
+                    <pic:cNvPicPr/>
+                  </pic:nvPicPr>
+                  <pic:blipFill>
+                    <a:blip r:embed="rId9"/>
+                    <a:stretch>
+                      <a:fillRect/>
+                    </a:stretch>
+                  </pic:blipFill>
+                  <pic:spPr>
+                    <a:xfrm>
+                      <a:off x="0" y="0"/>
+                      <a:ext cx="1514903" cy="6411562"/>
+                    </a:xfrm>
+                    <a:prstGeom prst="rect">
+                      <a:avLst/>
+                    </a:prstGeom>
+                  </pic:spPr>
+                </pic:pic>
+              </a:graphicData>
+            </a:graphic>
+          </wp:inline>
+        </w:drawing>
+      </w:r>
+      <w:r>
+        <w:rPr>
+          <w:noProof/>
+        </w:rPr>
+        <w:t xml:space="preserve"> </w:t>
+      </w:r>
+      <w:r>
+        <w:rPr>
+          <w:noProof/>
+        </w:rPr>
+        <w:drawing>
+          <wp:inline distT="0" distB="0" distL="0" distR="0" wp14:anchorId="52756BB9" wp14:editId="2DBD6FA4">
+            <wp:extent cx="1626883" cy="5610759"/>
+            <wp:effectExtent l="0" t="0" r="0" b="9525"/>
+            <wp:docPr id="26" name="图片 26"/>
+            <wp:cNvGraphicFramePr>
+              <a:graphicFrameLocks xmlns:a="http://schemas.openxmlformats.org/drawingml/2006/main" noChangeAspect="1"/>
+            </wp:cNvGraphicFramePr>
+            <a:graphic xmlns:a="http://schemas.openxmlformats.org/drawingml/2006/main">
+              <a:graphicData uri="http://schemas.openxmlformats.org/drawingml/2006/picture">
+                <pic:pic xmlns:pic="http://schemas.openxmlformats.org/drawingml/2006/picture">
+                  <pic:nvPicPr>
+                    <pic:cNvPr id="1" name=""/>
+                    <pic:cNvPicPr/>
+                  </pic:nvPicPr>
+                  <pic:blipFill>
+                    <a:blip r:embed="rId10"/>
+                    <a:stretch>
+                      <a:fillRect/>
+                    </a:stretch>
+                  </pic:blipFill>
+                  <pic:spPr>
+                    <a:xfrm>
+                      <a:off x="0" y="0"/>
+                      <a:ext cx="1646457" cy="5678265"/>
+                    </a:xfrm>
+                    <a:prstGeom prst="rect">
+                      <a:avLst/>
+                    </a:prstGeom>
+                  </pic:spPr>
+                </pic:pic>
+              </a:graphicData>
+            </a:graphic>
+          </wp:inline>
+        </w:drawing>
+      </w:r>
+      <w:r>
+        <w:rPr>
+          <w:noProof/>
+        </w:rPr>
+        <w:t xml:space="preserve"> </w:t>
+      </w:r>
+      <w:r>
+        <w:rPr>
+          <w:noProof/>
+        </w:rPr>
+        <w:drawing>
+          <wp:inline distT="0" distB="0" distL="0" distR="0" wp14:anchorId="37D800C2" wp14:editId="036C6BAC">
+            <wp:extent cx="1439799" cy="5779008"/>
+            <wp:effectExtent l="0" t="0" r="8255" b="0"/>
+            <wp:docPr id="27" name="图片 27"/>
+            <wp:cNvGraphicFramePr>
+              <a:graphicFrameLocks xmlns:a="http://schemas.openxmlformats.org/drawingml/2006/main" noChangeAspect="1"/>
+            </wp:cNvGraphicFramePr>
+            <a:graphic xmlns:a="http://schemas.openxmlformats.org/drawingml/2006/main">
+              <a:graphicData uri="http://schemas.openxmlformats.org/drawingml/2006/picture">
+                <pic:pic xmlns:pic="http://schemas.openxmlformats.org/drawingml/2006/picture">
+                  <pic:nvPicPr>
+                    <pic:cNvPr id="1" name=""/>
+                    <pic:cNvPicPr/>
+                  </pic:nvPicPr>
+                  <pic:blipFill>
+                    <a:blip r:embed="rId11"/>
+                    <a:stretch>
+                      <a:fillRect/>
+                    </a:stretch>
+                  </pic:blipFill>
+                  <pic:spPr>
+                    <a:xfrm>
+                      <a:off x="0" y="0"/>
+                      <a:ext cx="1450638" cy="5822513"/>
+                    </a:xfrm>
+                    <a:prstGeom prst="rect">
+                      <a:avLst/>
+                    </a:prstGeom>
+                  </pic:spPr>
+                </pic:pic>
+              </a:graphicData>
+            </a:graphic>
+          </wp:inline>
+        </w:drawing>
+      </w:r>
+      <w:r>
+        <w:rPr>
+          <w:noProof/>
+        </w:rPr>
+        <w:t xml:space="preserve"> </w:t>
+      </w:r>
+      <w:r>
+        <w:rPr>
+          <w:noProof/>
+        </w:rPr>
+        <w:lastRenderedPageBreak/>
+        <w:drawing>
+          <wp:inline distT="0" distB="0" distL="0" distR="0" wp14:anchorId="51A9F1CE" wp14:editId="2595E202">
+            <wp:extent cx="3789274" cy="5361371"/>
+            <wp:effectExtent l="0" t="0" r="1905" b="0"/>
+            <wp:docPr id="28" name="图片 28"/>
+            <wp:cNvGraphicFramePr>
+              <a:graphicFrameLocks xmlns:a="http://schemas.openxmlformats.org/drawingml/2006/main" noChangeAspect="1"/>
+            </wp:cNvGraphicFramePr>
+            <a:graphic xmlns:a="http://schemas.openxmlformats.org/drawingml/2006/main">
+              <a:graphicData uri="http://schemas.openxmlformats.org/drawingml/2006/picture">
+                <pic:pic xmlns:pic="http://schemas.openxmlformats.org/drawingml/2006/picture">
+                  <pic:nvPicPr>
+                    <pic:cNvPr id="1" name=""/>
+                    <pic:cNvPicPr/>
+                  </pic:nvPicPr>
+                  <pic:blipFill>
+                    <a:blip r:embed="rId12"/>
+                    <a:stretch>
+                      <a:fillRect/>
+                    </a:stretch>
+                  </pic:blipFill>
+                  <pic:spPr>
+                    <a:xfrm>
+                      <a:off x="0" y="0"/>
+                      <a:ext cx="3811858" cy="5393325"/>
+                    </a:xfrm>
+                    <a:prstGeom prst="rect">
+                      <a:avLst/>
+                    </a:prstGeom>
+                  </pic:spPr>
+                </pic:pic>
+              </a:graphicData>
+            </a:graphic>
+          </wp:inline>
+        </w:drawing>
+      </w:r>
+    </w:p>
+    <w:p>
+      <w:pPr>
+        <w:widowControl/>
+        <w:spacing w:before="100" w:beforeAutospacing="1" w:after="100" w:afterAutospacing="1"/>
+        <w:jc w:val="left"/>
+        <w:rPr>
+          <w:rFonts w:hint="eastAsia"/>
+          <w:noProof/>
+        </w:rPr>
+      </w:pPr>
+    </w:p>
+    <w:p>
+      <w:pPr>
+        <w:widowControl/>
+        <w:spacing w:before="100" w:beforeAutospacing="1" w:after="100" w:afterAutospacing="1"/>
+        <w:ind w:left="210" w:hangingChars="100" w:hanging="210"/>
+        <w:jc w:val="left"/>
+        <w:rPr>
+          <w:noProof/>
+        </w:rPr>
+      </w:pPr>
+      <w:r>
+        <w:rPr>
+          <w:noProof/>
+        </w:rPr>
+        <w:t xml:space="preserve">Node class </w:t>
+      </w:r>
+      <w:r>
+        <w:rPr>
+          <w:rFonts w:ascii="Arial" w:eastAsia="宋体" w:hAnsi="Arial" w:cs="Arial"/>
+          <w:kern w:val="0"/>
+          <w:sz w:val="24"/>
+          <w:szCs w:val="24"/>
+        </w:rPr>
+        <w:drawing>
+          <wp:inline distT="0" distB="0" distL="0" distR="0" wp14:anchorId="2C831EDC" wp14:editId="4526CE0F">
+            <wp:extent cx="5274310" cy="1877060"/>
+            <wp:effectExtent l="0" t="0" r="2540" b="8890"/>
+            <wp:docPr id="1" name="图片 1"/>
+            <wp:cNvGraphicFramePr>
+              <a:graphicFrameLocks xmlns:a="http://schemas.openxmlformats.org/drawingml/2006/main" noChangeAspect="1"/>
+            </wp:cNvGraphicFramePr>
+            <a:graphic xmlns:a="http://schemas.openxmlformats.org/drawingml/2006/main">
+              <a:graphicData uri="http://schemas.openxmlformats.org/drawingml/2006/picture">
+                <pic:pic xmlns:pic="http://schemas.openxmlformats.org/drawingml/2006/picture">
+                  <pic:nvPicPr>
+                    <pic:cNvPr id="1" name=""/>
+                    <pic:cNvPicPr/>
+                  </pic:nvPicPr>
+                  <pic:blipFill>
+                    <a:blip r:embed="rId13"/>
+                    <a:stretch>
+                      <a:fillRect/>
+                    </a:stretch>
+                  </pic:blipFill>
+                  <pic:spPr>
+                    <a:xfrm>
+                      <a:off x="0" y="0"/>
+                      <a:ext cx="5274310" cy="1877060"/>
+                    </a:xfrm>
+                    <a:prstGeom prst="rect">
+                      <a:avLst/>
+                    </a:prstGeom>
+                  </pic:spPr>
+                </pic:pic>
+              </a:graphicData>
+            </a:graphic>
+          </wp:inline>
+        </w:drawing>
+      </w:r>
+    </w:p>
+    <w:p>
+      <w:pPr>
+        <w:widowControl/>
+        <w:spacing w:before="100" w:beforeAutospacing="1" w:after="100" w:afterAutospacing="1"/>
+        <w:ind w:left="210" w:hangingChars="100" w:hanging="210"/>
+        <w:jc w:val="left"/>
+        <w:rPr>
+          <w:noProof/>
+        </w:rPr>
+      </w:pPr>
+      <w:r>
+        <w:rPr>
+          <w:noProof/>
+        </w:rPr>
+        <w:t>Doublelinked list class</w:t>
+      </w:r>
+    </w:p>
+    <w:p>
+      <w:pPr>
+        <w:widowControl/>
+        <w:spacing w:before="100" w:beforeAutospacing="1" w:after="100" w:afterAutospacing="1"/>
+        <w:ind w:left="240" w:hangingChars="100" w:hanging="240"/>
+        <w:jc w:val="left"/>
+        <w:rPr>
+          <w:rFonts w:ascii="Arial" w:eastAsia="宋体" w:hAnsi="Arial" w:cs="Arial"/>
+          <w:kern w:val="0"/>
+          <w:sz w:val="24"/>
+          <w:szCs w:val="24"/>
+        </w:rPr>
+      </w:pPr>
+      <w:r>
+        <w:rPr>
+          <w:rFonts w:ascii="Arial" w:eastAsia="宋体" w:hAnsi="Arial" w:cs="Arial"/>
+          <w:kern w:val="0"/>
+          <w:sz w:val="24"/>
+          <w:szCs w:val="24"/>
+        </w:rPr>
+        <w:lastRenderedPageBreak/>
+        <w:drawing>
+          <wp:anchor distT="0" distB="0" distL="114300" distR="114300" simplePos="0" relativeHeight="251658240" behindDoc="0" locked="0" layoutInCell="1" allowOverlap="1" wp14:anchorId="2C6083CB" wp14:editId="0DACBF97">
+            <wp:simplePos x="0" y="0"/>
+            <wp:positionH relativeFrom="column">
+              <wp:posOffset>3070555</wp:posOffset>
+            </wp:positionH>
+            <wp:positionV relativeFrom="paragraph">
+              <wp:posOffset>7112</wp:posOffset>
+            </wp:positionV>
+            <wp:extent cx="3388360" cy="3935120"/>
+            <wp:effectExtent l="0" t="0" r="2540" b="8255"/>
+            <wp:wrapNone/>
+            <wp:docPr id="3" name="图片 3"/>
+            <wp:cNvGraphicFramePr>
+              <a:graphicFrameLocks xmlns:a="http://schemas.openxmlformats.org/drawingml/2006/main" noChangeAspect="1"/>
+            </wp:cNvGraphicFramePr>
+            <a:graphic xmlns:a="http://schemas.openxmlformats.org/drawingml/2006/main">
+              <a:graphicData uri="http://schemas.openxmlformats.org/drawingml/2006/picture">
+                <pic:pic xmlns:pic="http://schemas.openxmlformats.org/drawingml/2006/picture">
+                  <pic:nvPicPr>
+                    <pic:cNvPr id="1" name=""/>
+                    <pic:cNvPicPr/>
+                  </pic:nvPicPr>
+                  <pic:blipFill>
+                    <a:blip r:embed="rId14">
+                      <a:extLst>
+                        <a:ext uri="{28A0092B-C50C-407E-A947-70E740481C1C}">
+                          <a14:useLocalDpi xmlns:a14="http://schemas.microsoft.com/office/drawing/2010/main" val="0"/>
+                        </a:ext>
+                      </a:extLst>
+                    </a:blip>
+                    <a:stretch>
+                      <a:fillRect/>
+                    </a:stretch>
+                  </pic:blipFill>
+                  <pic:spPr>
+                    <a:xfrm>
+                      <a:off x="0" y="0"/>
+                      <a:ext cx="3401436" cy="3950306"/>
+                    </a:xfrm>
+                    <a:prstGeom prst="rect">
+                      <a:avLst/>
+                    </a:prstGeom>
+                  </pic:spPr>
+                </pic:pic>
+              </a:graphicData>
+            </a:graphic>
+            <wp14:sizeRelH relativeFrom="margin">
+              <wp14:pctWidth>0</wp14:pctWidth>
+            </wp14:sizeRelH>
+            <wp14:sizeRelV relativeFrom="margin">
+              <wp14:pctHeight>0</wp14:pctHeight>
+            </wp14:sizeRelV>
+          </wp:anchor>
+        </w:drawing>
+      </w:r>
+      <w:r>
+        <w:rPr>
+          <w:rFonts w:ascii="Arial" w:eastAsia="宋体" w:hAnsi="Arial" w:cs="Arial"/>
+          <w:kern w:val="0"/>
+          <w:sz w:val="24"/>
+          <w:szCs w:val="24"/>
+        </w:rPr>
+        <w:drawing>
+          <wp:inline distT="0" distB="0" distL="0" distR="0">
+            <wp:extent cx="3064176" cy="3920947"/>
+            <wp:effectExtent l="0" t="0" r="3175" b="3810"/>
+            <wp:docPr id="2" name="图片 2"/>
+            <wp:cNvGraphicFramePr>
+              <a:graphicFrameLocks xmlns:a="http://schemas.openxmlformats.org/drawingml/2006/main" noChangeAspect="1"/>
+            </wp:cNvGraphicFramePr>
+            <a:graphic xmlns:a="http://schemas.openxmlformats.org/drawingml/2006/main">
+              <a:graphicData uri="http://schemas.openxmlformats.org/drawingml/2006/picture">
+                <pic:pic xmlns:pic="http://schemas.openxmlformats.org/drawingml/2006/picture">
+                  <pic:nvPicPr>
+                    <pic:cNvPr id="1" name=""/>
+                    <pic:cNvPicPr/>
+                  </pic:nvPicPr>
+                  <pic:blipFill>
+                    <a:blip r:embed="rId15">
+                      <a:extLst>
+                        <a:ext uri="{28A0092B-C50C-407E-A947-70E740481C1C}">
+                          <a14:useLocalDpi xmlns:a14="http://schemas.microsoft.com/office/drawing/2010/main" val="0"/>
+                        </a:ext>
+                      </a:extLst>
+                    </a:blip>
+                    <a:stretch>
+                      <a:fillRect/>
+                    </a:stretch>
+                  </pic:blipFill>
+                  <pic:spPr>
+                    <a:xfrm>
+                      <a:off x="0" y="0"/>
+                      <a:ext cx="3064176" cy="3920947"/>
+                    </a:xfrm>
+                    <a:prstGeom prst="rect">
+                      <a:avLst/>
+                    </a:prstGeom>
+                  </pic:spPr>
+                </pic:pic>
+              </a:graphicData>
+            </a:graphic>
+          </wp:inline>
+        </w:drawing>
+      </w:r>
+    </w:p>
+    <w:p>
+      <w:pPr>
+        <w:widowControl/>
+        <w:spacing w:before="100" w:beforeAutospacing="1" w:after="100" w:afterAutospacing="1"/>
+        <w:ind w:left="210" w:hangingChars="100" w:hanging="210"/>
+        <w:jc w:val="left"/>
+      </w:pPr>
+      <w:r>
+        <w:rPr>
+          <w:noProof/>
+        </w:rPr>
+        <w:t>LinearProbingHashTable</w:t>
+      </w:r>
+      <w:r>
+        <w:rPr>
+          <w:noProof/>
+        </w:rPr>
+        <w:t xml:space="preserve"> class</w:t>
+      </w:r>
+      <w:r>
+        <w:t xml:space="preserve"> </w:t>
+      </w:r>
+    </w:p>
+    <w:p>
+      <w:pPr>
+        <w:pStyle w:val="3"/>
+        <w:shd w:val="clear" w:color="auto" w:fill="FFFFFF"/>
+        <w:spacing w:before="180" w:beforeAutospacing="0" w:after="0" w:afterAutospacing="0"/>
+        <w:rPr>
+          <w:noProof/>
+        </w:rPr>
+      </w:pPr>
+      <w:r>
+        <w:rPr>
+          <w:rFonts w:ascii="Arial" w:hAnsi="Arial" w:cs="Arial"/>
+          <w:color w:val="111111"/>
+        </w:rPr>
+        <w:lastRenderedPageBreak/>
+        <w:drawing>
+          <wp:anchor distT="0" distB="0" distL="114300" distR="114300" simplePos="0" relativeHeight="251659264" behindDoc="0" locked="0" layoutInCell="1" allowOverlap="1" wp14:anchorId="38D7833A" wp14:editId="3ED21B8A">
+            <wp:simplePos x="0" y="0"/>
+            <wp:positionH relativeFrom="column">
+              <wp:posOffset>3552952</wp:posOffset>
+            </wp:positionH>
+            <wp:positionV relativeFrom="paragraph">
+              <wp:posOffset>124460</wp:posOffset>
+            </wp:positionV>
+            <wp:extent cx="2091206" cy="4176979"/>
+            <wp:effectExtent l="0" t="0" r="4445" b="0"/>
+            <wp:wrapNone/>
+            <wp:docPr id="5" name="图片 5"/>
+            <wp:cNvGraphicFramePr>
+              <a:graphicFrameLocks xmlns:a="http://schemas.openxmlformats.org/drawingml/2006/main" noChangeAspect="1"/>
+            </wp:cNvGraphicFramePr>
+            <a:graphic xmlns:a="http://schemas.openxmlformats.org/drawingml/2006/main">
+              <a:graphicData uri="http://schemas.openxmlformats.org/drawingml/2006/picture">
+                <pic:pic xmlns:pic="http://schemas.openxmlformats.org/drawingml/2006/picture">
+                  <pic:nvPicPr>
+                    <pic:cNvPr id="1" name=""/>
+                    <pic:cNvPicPr/>
+                  </pic:nvPicPr>
+                  <pic:blipFill>
+                    <a:blip r:embed="rId16">
+                      <a:extLst>
+                        <a:ext uri="{28A0092B-C50C-407E-A947-70E740481C1C}">
+                          <a14:useLocalDpi xmlns:a14="http://schemas.microsoft.com/office/drawing/2010/main" val="0"/>
+                        </a:ext>
+                      </a:extLst>
+                    </a:blip>
+                    <a:stretch>
+                      <a:fillRect/>
+                    </a:stretch>
+                  </pic:blipFill>
+                  <pic:spPr>
+                    <a:xfrm>
+                      <a:off x="0" y="0"/>
+                      <a:ext cx="2091206" cy="4176979"/>
+                    </a:xfrm>
+                    <a:prstGeom prst="rect">
+                      <a:avLst/>
+                    </a:prstGeom>
+                  </pic:spPr>
+                </pic:pic>
+              </a:graphicData>
+            </a:graphic>
+          </wp:anchor>
+        </w:drawing>
+      </w:r>
+      <w:r>
+        <w:rPr>
+          <w:rFonts w:ascii="Arial" w:hAnsi="Arial" w:cs="Arial"/>
+          <w:color w:val="111111"/>
+        </w:rPr>
+        <w:drawing>
+          <wp:inline distT="0" distB="0" distL="0" distR="0" wp14:anchorId="3A69A5FB" wp14:editId="02114EED">
+            <wp:extent cx="3214356" cy="4586630"/>
+            <wp:effectExtent l="0" t="0" r="5715" b="4445"/>
+            <wp:docPr id="4" name="图片 4"/>
+            <wp:cNvGraphicFramePr>
+              <a:graphicFrameLocks xmlns:a="http://schemas.openxmlformats.org/drawingml/2006/main" noChangeAspect="1"/>
+            </wp:cNvGraphicFramePr>
+            <a:graphic xmlns:a="http://schemas.openxmlformats.org/drawingml/2006/main">
+              <a:graphicData uri="http://schemas.openxmlformats.org/drawingml/2006/picture">
+                <pic:pic xmlns:pic="http://schemas.openxmlformats.org/drawingml/2006/picture">
+                  <pic:nvPicPr>
+                    <pic:cNvPr id="1" name=""/>
+                    <pic:cNvPicPr/>
+                  </pic:nvPicPr>
+                  <pic:blipFill>
+                    <a:blip r:embed="rId17"/>
+                    <a:stretch>
+                      <a:fillRect/>
+                    </a:stretch>
+                  </pic:blipFill>
+                  <pic:spPr>
+                    <a:xfrm>
+                      <a:off x="0" y="0"/>
+                      <a:ext cx="3219860" cy="4594484"/>
+                    </a:xfrm>
+                    <a:prstGeom prst="rect">
+                      <a:avLst/>
+                    </a:prstGeom>
+                  </pic:spPr>
+                </pic:pic>
+              </a:graphicData>
+            </a:graphic>
+          </wp:inline>
+        </w:drawing>
+      </w:r>
+      <w:r>
+        <w:rPr>
+          <w:noProof/>
+        </w:rPr>
+        <w:t xml:space="preserve"> </w:t>
+      </w:r>
+    </w:p>
+    <w:p>
+      <w:pPr>
+        <w:widowControl/>
+        <w:spacing w:before="100" w:beforeAutospacing="1" w:after="100" w:afterAutospacing="1"/>
+        <w:ind w:left="210" w:hangingChars="100" w:hanging="210"/>
+        <w:jc w:val="left"/>
+        <w:rPr>
+          <w:noProof/>
+        </w:rPr>
+      </w:pPr>
+      <w:r>
+        <w:rPr>
+          <w:rFonts w:ascii="Arial" w:hAnsi="Arial" w:cs="Arial"/>
+          <w:color w:val="111111"/>
+        </w:rPr>
+        <w:lastRenderedPageBreak/>
+        <w:drawing>
+          <wp:inline distT="0" distB="0" distL="0" distR="0" wp14:anchorId="760EE655" wp14:editId="6726EEA9">
+            <wp:extent cx="4558372" cy="4264762"/>
+            <wp:effectExtent l="0" t="0" r="0" b="2540"/>
+            <wp:docPr id="6" name="图片 6"/>
+            <wp:cNvGraphicFramePr>
+              <a:graphicFrameLocks xmlns:a="http://schemas.openxmlformats.org/drawingml/2006/main" noChangeAspect="1"/>
+            </wp:cNvGraphicFramePr>
+            <a:graphic xmlns:a="http://schemas.openxmlformats.org/drawingml/2006/main">
+              <a:graphicData uri="http://schemas.openxmlformats.org/drawingml/2006/picture">
+                <pic:pic xmlns:pic="http://schemas.openxmlformats.org/drawingml/2006/picture">
+                  <pic:nvPicPr>
+                    <pic:cNvPr id="1" name=""/>
+                    <pic:cNvPicPr/>
+                  </pic:nvPicPr>
+                  <pic:blipFill>
+                    <a:blip r:embed="rId18"/>
+                    <a:stretch>
+                      <a:fillRect/>
+                    </a:stretch>
+                  </pic:blipFill>
+                  <pic:spPr>
+                    <a:xfrm>
+                      <a:off x="0" y="0"/>
+                      <a:ext cx="4571906" cy="4277424"/>
+                    </a:xfrm>
+                    <a:prstGeom prst="rect">
+                      <a:avLst/>
+                    </a:prstGeom>
+                  </pic:spPr>
+                </pic:pic>
+              </a:graphicData>
+            </a:graphic>
+          </wp:inline>
+        </w:drawing>
+      </w:r>
+      <w:r>
+        <w:rPr>
+          <w:noProof/>
+        </w:rPr>
+        <w:t xml:space="preserve"> </w:t>
+      </w:r>
+      <w:r>
+        <w:rPr>
+          <w:noProof/>
+        </w:rPr>
+        <w:t>ChainingHashTable</w:t>
+      </w:r>
+      <w:r>
+        <w:rPr>
+          <w:noProof/>
+        </w:rPr>
+        <w:t xml:space="preserve"> class</w:t>
+      </w:r>
+    </w:p>
+    <w:p>
+      <w:pPr>
+        <w:widowControl/>
+        <w:spacing w:before="100" w:beforeAutospacing="1" w:after="100" w:afterAutospacing="1"/>
+        <w:ind w:left="210" w:hangingChars="100" w:hanging="210"/>
+        <w:jc w:val="left"/>
+        <w:rPr>
+          <w:noProof/>
+        </w:rPr>
+      </w:pPr>
+      <w:r>
+        <w:rPr>
+          <w:noProof/>
+        </w:rPr>
+        <w:lastRenderedPageBreak/>
+        <w:drawing>
+          <wp:inline distT="0" distB="0" distL="0" distR="0" wp14:anchorId="05745AFD" wp14:editId="5BD352FB">
+            <wp:extent cx="3050439" cy="3780179"/>
+            <wp:effectExtent l="0" t="0" r="0" b="0"/>
+            <wp:docPr id="7" name="图片 7"/>
+            <wp:cNvGraphicFramePr>
+              <a:graphicFrameLocks xmlns:a="http://schemas.openxmlformats.org/drawingml/2006/main" noChangeAspect="1"/>
+            </wp:cNvGraphicFramePr>
+            <a:graphic xmlns:a="http://schemas.openxmlformats.org/drawingml/2006/main">
+              <a:graphicData uri="http://schemas.openxmlformats.org/drawingml/2006/picture">
+                <pic:pic xmlns:pic="http://schemas.openxmlformats.org/drawingml/2006/picture">
+                  <pic:nvPicPr>
+                    <pic:cNvPr id="1" name=""/>
+                    <pic:cNvPicPr/>
+                  </pic:nvPicPr>
+                  <pic:blipFill>
+                    <a:blip r:embed="rId19"/>
+                    <a:stretch>
+                      <a:fillRect/>
+                    </a:stretch>
+                  </pic:blipFill>
+                  <pic:spPr>
+                    <a:xfrm>
+                      <a:off x="0" y="0"/>
+                      <a:ext cx="3050439" cy="3780179"/>
+                    </a:xfrm>
+                    <a:prstGeom prst="rect">
+                      <a:avLst/>
+                    </a:prstGeom>
+                  </pic:spPr>
+                </pic:pic>
+              </a:graphicData>
+            </a:graphic>
+          </wp:inline>
+        </w:drawing>
+      </w:r>
+      <w:r>
+        <w:rPr>
+          <w:noProof/>
+        </w:rPr>
+        <w:t xml:space="preserve"> </w:t>
+      </w:r>
+      <w:r>
+        <w:rPr>
+          <w:noProof/>
+        </w:rPr>
+        <w:drawing>
+          <wp:inline distT="0" distB="0" distL="0" distR="0" wp14:anchorId="15778274" wp14:editId="51CE6E6C">
+            <wp:extent cx="3888043" cy="3789274"/>
+            <wp:effectExtent l="0" t="0" r="0" b="1905"/>
+            <wp:docPr id="9" name="图片 9"/>
+            <wp:cNvGraphicFramePr>
+              <a:graphicFrameLocks xmlns:a="http://schemas.openxmlformats.org/drawingml/2006/main" noChangeAspect="1"/>
+            </wp:cNvGraphicFramePr>
+            <a:graphic xmlns:a="http://schemas.openxmlformats.org/drawingml/2006/main">
+              <a:graphicData uri="http://schemas.openxmlformats.org/drawingml/2006/picture">
+                <pic:pic xmlns:pic="http://schemas.openxmlformats.org/drawingml/2006/picture">
+                  <pic:nvPicPr>
+                    <pic:cNvPr id="1" name=""/>
+                    <pic:cNvPicPr/>
+                  </pic:nvPicPr>
+                  <pic:blipFill>
+                    <a:blip r:embed="rId20"/>
+                    <a:stretch>
+                      <a:fillRect/>
+                    </a:stretch>
+                  </pic:blipFill>
+                  <pic:spPr>
+                    <a:xfrm>
+                      <a:off x="0" y="0"/>
+                      <a:ext cx="3888043" cy="3789274"/>
+                    </a:xfrm>
+                    <a:prstGeom prst="rect">
+                      <a:avLst/>
+                    </a:prstGeom>
+                  </pic:spPr>
+                </pic:pic>
+              </a:graphicData>
+            </a:graphic>
+          </wp:inline>
+        </w:drawing>
+      </w:r>
+      <w:r>
+        <w:rPr>
+          <w:noProof/>
+        </w:rPr>
+        <w:t xml:space="preserve"> </w:t>
+      </w:r>
+      <w:r>
+        <w:rPr>
+          <w:noProof/>
+        </w:rPr>
+        <w:lastRenderedPageBreak/>
+        <w:drawing>
+          <wp:inline distT="0" distB="0" distL="0" distR="0" wp14:anchorId="07B1696F" wp14:editId="66750183">
+            <wp:extent cx="3848469" cy="4798771"/>
+            <wp:effectExtent l="0" t="0" r="0" b="1905"/>
+            <wp:docPr id="11" name="图片 11"/>
+            <wp:cNvGraphicFramePr>
+              <a:graphicFrameLocks xmlns:a="http://schemas.openxmlformats.org/drawingml/2006/main" noChangeAspect="1"/>
+            </wp:cNvGraphicFramePr>
+            <a:graphic xmlns:a="http://schemas.openxmlformats.org/drawingml/2006/main">
+              <a:graphicData uri="http://schemas.openxmlformats.org/drawingml/2006/picture">
+                <pic:pic xmlns:pic="http://schemas.openxmlformats.org/drawingml/2006/picture">
+                  <pic:nvPicPr>
+                    <pic:cNvPr id="1" name=""/>
+                    <pic:cNvPicPr/>
+                  </pic:nvPicPr>
+                  <pic:blipFill>
+                    <a:blip r:embed="rId21"/>
+                    <a:stretch>
+                      <a:fillRect/>
+                    </a:stretch>
+                  </pic:blipFill>
+                  <pic:spPr>
+                    <a:xfrm>
+                      <a:off x="0" y="0"/>
+                      <a:ext cx="3854282" cy="4806019"/>
+                    </a:xfrm>
+                    <a:prstGeom prst="rect">
+                      <a:avLst/>
+                    </a:prstGeom>
+                  </pic:spPr>
+                </pic:pic>
+              </a:graphicData>
+            </a:graphic>
+          </wp:inline>
+        </w:drawing>
+      </w:r>
+      <w:r>
+        <w:rPr>
+          <w:noProof/>
+        </w:rPr>
+        <w:t xml:space="preserve"> </w:t>
+      </w:r>
+      <w:r>
+        <w:rPr>
+          <w:noProof/>
+        </w:rPr>
+        <w:drawing>
+          <wp:inline distT="0" distB="0" distL="0" distR="0" wp14:anchorId="53E0DB39" wp14:editId="5AC8FD39">
+            <wp:extent cx="3856960" cy="2728569"/>
+            <wp:effectExtent l="0" t="0" r="0" b="0"/>
+            <wp:docPr id="12" name="图片 12"/>
+            <wp:cNvGraphicFramePr>
+              <a:graphicFrameLocks xmlns:a="http://schemas.openxmlformats.org/drawingml/2006/main" noChangeAspect="1"/>
+            </wp:cNvGraphicFramePr>
+            <a:graphic xmlns:a="http://schemas.openxmlformats.org/drawingml/2006/main">
+              <a:graphicData uri="http://schemas.openxmlformats.org/drawingml/2006/picture">
+                <pic:pic xmlns:pic="http://schemas.openxmlformats.org/drawingml/2006/picture">
+                  <pic:nvPicPr>
+                    <pic:cNvPr id="1" name=""/>
+                    <pic:cNvPicPr/>
+                  </pic:nvPicPr>
+                  <pic:blipFill>
+                    <a:blip r:embed="rId22"/>
+                    <a:stretch>
+                      <a:fillRect/>
+                    </a:stretch>
+                  </pic:blipFill>
+                  <pic:spPr>
+                    <a:xfrm>
+                      <a:off x="0" y="0"/>
+                      <a:ext cx="3892439" cy="2753669"/>
+                    </a:xfrm>
+                    <a:prstGeom prst="rect">
+                      <a:avLst/>
+                    </a:prstGeom>
+                  </pic:spPr>
+                </pic:pic>
+              </a:graphicData>
+            </a:graphic>
+          </wp:inline>
+        </w:drawing>
+      </w:r>
+    </w:p>
+    <w:p>
+      <w:pPr>
+        <w:widowControl/>
+        <w:spacing w:before="100" w:beforeAutospacing="1" w:after="100" w:afterAutospacing="1"/>
+        <w:ind w:left="210" w:hangingChars="100" w:hanging="210"/>
+        <w:jc w:val="left"/>
+        <w:rPr>
+          <w:noProof/>
+        </w:rPr>
+      </w:pPr>
+      <w:r>
+        <w:rPr>
+          <w:noProof/>
+        </w:rPr>
+        <w:t>Main class</w:t>
+      </w:r>
+    </w:p>
+    <w:p>
+      <w:pPr>
+        <w:widowControl/>
+        <w:spacing w:before="100" w:beforeAutospacing="1" w:after="100" w:afterAutospacing="1"/>
+        <w:ind w:left="210" w:hangingChars="100" w:hanging="210"/>
+        <w:jc w:val="left"/>
+        <w:rPr>
+          <w:rFonts w:hint="eastAsia"/>
+          <w:noProof/>
+        </w:rPr>
+      </w:pPr>
+      <w:r>
+        <w:rPr>
+          <w:noProof/>
+        </w:rPr>
+        <w:lastRenderedPageBreak/>
+        <w:drawing>
+          <wp:inline distT="0" distB="0" distL="0" distR="0" wp14:anchorId="35CBBD5C" wp14:editId="352ACE70">
+            <wp:extent cx="5274310" cy="2423160"/>
+            <wp:effectExtent l="0" t="0" r="2540" b="0"/>
+            <wp:docPr id="16" name="图片 16"/>
+            <wp:cNvGraphicFramePr>
+              <a:graphicFrameLocks xmlns:a="http://schemas.openxmlformats.org/drawingml/2006/main" noChangeAspect="1"/>
+            </wp:cNvGraphicFramePr>
+            <a:graphic xmlns:a="http://schemas.openxmlformats.org/drawingml/2006/main">
+              <a:graphicData uri="http://schemas.openxmlformats.org/drawingml/2006/picture">
+                <pic:pic xmlns:pic="http://schemas.openxmlformats.org/drawingml/2006/picture">
+                  <pic:nvPicPr>
+                    <pic:cNvPr id="1" name=""/>
+                    <pic:cNvPicPr/>
+                  </pic:nvPicPr>
+                  <pic:blipFill>
+                    <a:blip r:embed="rId23"/>
+                    <a:stretch>
+                      <a:fillRect/>
+                    </a:stretch>
+                  </pic:blipFill>
+                  <pic:spPr>
+                    <a:xfrm>
+                      <a:off x="0" y="0"/>
+                      <a:ext cx="5274310" cy="2423160"/>
+                    </a:xfrm>
+                    <a:prstGeom prst="rect">
+                      <a:avLst/>
+                    </a:prstGeom>
+                  </pic:spPr>
+                </pic:pic>
+              </a:graphicData>
+            </a:graphic>
+          </wp:inline>
+        </w:drawing>
+      </w:r>
+      <w:r>
+        <w:rPr>
+          <w:noProof/>
+        </w:rPr>
+        <w:t xml:space="preserve"> </w:t>
       </w:r>
     </w:p>
     <w:p>
@@ -669,6 +1705,7 @@
           <w:sz w:val="24"/>
           <w:szCs w:val="24"/>
         </w:rPr>
+        <w:lastRenderedPageBreak/>
         <w:t>ChainingHashTable</w:t>
       </w:r>
       <w:proofErr w:type="spellEnd"/>
@@ -755,8 +1792,6 @@
         </w:rPr>
         <w:t xml:space="preserve"> in the next available slot in the array. </w:t>
       </w:r>
-      <w:bookmarkStart w:id="0" w:name="_GoBack"/>
-      <w:bookmarkEnd w:id="0"/>
     </w:p>
     <w:p>
       <w:pPr>
@@ -773,7 +1808,6 @@
           <w:rFonts w:ascii="Arial" w:hAnsi="Arial" w:cs="Arial"/>
           <w:color w:val="111111"/>
         </w:rPr>
-        <w:lastRenderedPageBreak/>
         <w:t>Effects of Collision Resolution Strategies</w:t>
       </w:r>
     </w:p>

</xml_diff>